<commit_message>
see readme 12/5/23 Part 3
</commit_message>
<xml_diff>
--- a/project docs/Phase 2 of Data structures final.docx
+++ b/project docs/Phase 2 of Data structures final.docx
@@ -382,6 +382,30 @@
     </w:p>
     <w:p>
       <w:pPr>
+        <w:numPr>
+          <w:ilvl w:val="0"/>
+          <w:numId w:val="1"/>
+        </w:numPr>
+        <w:ind w:left="720" w:hanging="360"/>
+        <w:rPr>
+          <w:rFonts w:ascii="Times New Roman" w:cs="Times New Roman" w:eastAsia="Times New Roman" w:hAnsi="Times New Roman"/>
+          <w:sz w:val="24"/>
+          <w:szCs w:val="24"/>
+          <w:u w:val="none"/>
+        </w:rPr>
+      </w:pPr>
+      <w:r>
+        <w:rPr>
+          <w:rFonts w:ascii="Times New Roman" w:cs="Times New Roman" w:eastAsia="Times New Roman" w:hAnsi="Times New Roman"/>
+          <w:sz w:val="24"/>
+          <w:szCs w:val="24"/>
+          <w:rtl w:val="0"/>
+        </w:rPr>
+        <w:t xml:space="preserve">IllegalLengthException - self created exception class to throw when there is an incorrect length of something</w:t>
+      </w:r>
+    </w:p>
+    <w:p>
+      <w:pPr>
         <w:ind w:left="0" w:firstLine="0"/>
         <w:rPr>
           <w:rFonts w:ascii="Times New Roman" w:cs="Times New Roman" w:eastAsia="Times New Roman" w:hAnsi="Times New Roman"/>
@@ -434,25 +458,44 @@
           <w:szCs w:val="24"/>
           <w:rtl w:val="0"/>
         </w:rPr>
-        <w:t xml:space="preserve">The class that will implement the contactInterface will be a class called “Contact”. The class will contain all of the methods mentioned in the interface. It will hold information about each contact like the first and last name (both of type String) and if provided, the birthday (tpye date), phone number (type String), address (type String), and any noted about the contact (type StringBuffer, to be able to potentially hold a huge amount of info).</w:t>
-      </w:r>
-    </w:p>
-    <w:p>
-      <w:pPr>
-        <w:rPr>
-          <w:rFonts w:ascii="Times New Roman" w:cs="Times New Roman" w:eastAsia="Times New Roman" w:hAnsi="Times New Roman"/>
-          <w:sz w:val="24"/>
-          <w:szCs w:val="24"/>
-        </w:rPr>
-      </w:pPr>
-      <w:r>
-        <w:rPr>
-          <w:rFonts w:ascii="Times New Roman" w:cs="Times New Roman" w:eastAsia="Times New Roman" w:hAnsi="Times New Roman"/>
-          <w:sz w:val="24"/>
-          <w:szCs w:val="24"/>
-          <w:rtl w:val="0"/>
-        </w:rPr>
-        <w:t xml:space="preserve">There will be a getter and setter methods for each of these variables. With the notes variable, there will be two methods to set the variable. One will be to set the notes and one to add to it.</w:t>
+        <w:t xml:space="preserve">The class that will implement the contactInterface will be a class called “Contact”. The class will contain all of the methods mentioned in the interface. It will hold information about each contact like the first and last name (both of type String) and if provided, the birthday (tpye date), phone number (type String), address (type String), and any notes about the contact (type StringBuffer, to be able to potentially hold a huge amount of info). It will also have a variable to see if the contact is empty. If nothing is set in the variable than it will be false, otherwise it will be true.</w:t>
+      </w:r>
+    </w:p>
+    <w:p>
+      <w:pPr>
+        <w:rPr>
+          <w:rFonts w:ascii="Times New Roman" w:cs="Times New Roman" w:eastAsia="Times New Roman" w:hAnsi="Times New Roman"/>
+          <w:sz w:val="24"/>
+          <w:szCs w:val="24"/>
+        </w:rPr>
+      </w:pPr>
+      <w:r>
+        <w:rPr>
+          <w:rFonts w:ascii="Times New Roman" w:cs="Times New Roman" w:eastAsia="Times New Roman" w:hAnsi="Times New Roman"/>
+          <w:sz w:val="24"/>
+          <w:szCs w:val="24"/>
+          <w:rtl w:val="0"/>
+        </w:rPr>
+        <w:t xml:space="preserve">There will be a getter and setter methods for each of these variables, there will be a isEmpty method call for the isEmpty variable.</w:t>
+      </w:r>
+    </w:p>
+    <w:p>
+      <w:pPr>
+        <w:ind w:firstLine="720"/>
+        <w:rPr>
+          <w:rFonts w:ascii="Times New Roman" w:cs="Times New Roman" w:eastAsia="Times New Roman" w:hAnsi="Times New Roman"/>
+          <w:sz w:val="24"/>
+          <w:szCs w:val="24"/>
+        </w:rPr>
+      </w:pPr>
+      <w:r>
+        <w:rPr>
+          <w:rFonts w:ascii="Times New Roman" w:cs="Times New Roman" w:eastAsia="Times New Roman" w:hAnsi="Times New Roman"/>
+          <w:sz w:val="24"/>
+          <w:szCs w:val="24"/>
+          <w:rtl w:val="0"/>
+        </w:rPr>
+        <w:t xml:space="preserve">With the notes variable, there will be two methods to set the variable. One will be to set the notes and one to add to it.</w:t>
       </w:r>
     </w:p>
     <w:p>
@@ -542,7 +585,25 @@
           <w:szCs w:val="24"/>
           <w:rtl w:val="0"/>
         </w:rPr>
-        <w:t xml:space="preserve">There will be a method to check is the input was null, just to make it quicker to type. It just uses the Objects.isNull() method.</w:t>
+        <w:t xml:space="preserve">Another method was made to see if the given year was a leap year and another method to return a string that set the first variable to uppercase.</w:t>
+      </w:r>
+    </w:p>
+    <w:p>
+      <w:pPr>
+        <w:rPr>
+          <w:rFonts w:ascii="Times New Roman" w:cs="Times New Roman" w:eastAsia="Times New Roman" w:hAnsi="Times New Roman"/>
+          <w:sz w:val="24"/>
+          <w:szCs w:val="24"/>
+        </w:rPr>
+      </w:pPr>
+      <w:r>
+        <w:rPr>
+          <w:rFonts w:ascii="Times New Roman" w:cs="Times New Roman" w:eastAsia="Times New Roman" w:hAnsi="Times New Roman"/>
+          <w:sz w:val="24"/>
+          <w:szCs w:val="24"/>
+          <w:rtl w:val="0"/>
+        </w:rPr>
+        <w:t xml:space="preserve">There will be a method to check is the input was null, it throws an exception with the provide message if the object given is null.</w:t>
       </w:r>
     </w:p>
     <w:p>
@@ -597,6 +658,146 @@
           <w:rtl w:val="0"/>
         </w:rPr>
         <w:t xml:space="preserve">I will have another interface that I found online to store all the string variables that help me change the color of the font of the strings being printed using println.</w:t>
+      </w:r>
+    </w:p>
+    <w:p>
+      <w:pPr>
+        <w:rPr>
+          <w:rFonts w:ascii="Times New Roman" w:cs="Times New Roman" w:eastAsia="Times New Roman" w:hAnsi="Times New Roman"/>
+          <w:sz w:val="24"/>
+          <w:szCs w:val="24"/>
+        </w:rPr>
+      </w:pPr>
+      <w:r>
+        <w:rPr>
+          <w:rtl w:val="0"/>
+        </w:rPr>
+      </w:r>
+    </w:p>
+    <w:p>
+      <w:pPr>
+        <w:rPr>
+          <w:rFonts w:ascii="Times New Roman" w:cs="Times New Roman" w:eastAsia="Times New Roman" w:hAnsi="Times New Roman"/>
+          <w:sz w:val="24"/>
+          <w:szCs w:val="24"/>
+        </w:rPr>
+      </w:pPr>
+      <w:r>
+        <w:rPr>
+          <w:rFonts w:ascii="Times New Roman" w:cs="Times New Roman" w:eastAsia="Times New Roman" w:hAnsi="Times New Roman"/>
+          <w:sz w:val="24"/>
+          <w:szCs w:val="24"/>
+          <w:rtl w:val="0"/>
+        </w:rPr>
+        <w:t xml:space="preserve">In the main class, there will be a method to handle each of the main choices (add, remove, edit, printContacts, range).</w:t>
+      </w:r>
+    </w:p>
+    <w:p>
+      <w:pPr>
+        <w:rPr>
+          <w:rFonts w:ascii="Times New Roman" w:cs="Times New Roman" w:eastAsia="Times New Roman" w:hAnsi="Times New Roman"/>
+          <w:sz w:val="24"/>
+          <w:szCs w:val="24"/>
+        </w:rPr>
+      </w:pPr>
+      <w:r>
+        <w:rPr>
+          <w:rFonts w:ascii="Times New Roman" w:cs="Times New Roman" w:eastAsia="Times New Roman" w:hAnsi="Times New Roman"/>
+          <w:sz w:val="24"/>
+          <w:szCs w:val="24"/>
+          <w:rtl w:val="0"/>
+        </w:rPr>
+        <w:t xml:space="preserve">Add method will let the user create and add a contact into the list.</w:t>
+      </w:r>
+    </w:p>
+    <w:p>
+      <w:pPr>
+        <w:rPr>
+          <w:rFonts w:ascii="Times New Roman" w:cs="Times New Roman" w:eastAsia="Times New Roman" w:hAnsi="Times New Roman"/>
+          <w:sz w:val="24"/>
+          <w:szCs w:val="24"/>
+        </w:rPr>
+      </w:pPr>
+      <w:r>
+        <w:rPr>
+          <w:rFonts w:ascii="Times New Roman" w:cs="Times New Roman" w:eastAsia="Times New Roman" w:hAnsi="Times New Roman"/>
+          <w:sz w:val="24"/>
+          <w:szCs w:val="24"/>
+          <w:rtl w:val="0"/>
+        </w:rPr>
+        <w:t xml:space="preserve">Another method called addContact accept a contact parameter and actually add it to the list.</w:t>
+      </w:r>
+    </w:p>
+    <w:p>
+      <w:pPr>
+        <w:rPr>
+          <w:rFonts w:ascii="Times New Roman" w:cs="Times New Roman" w:eastAsia="Times New Roman" w:hAnsi="Times New Roman"/>
+          <w:sz w:val="24"/>
+          <w:szCs w:val="24"/>
+        </w:rPr>
+      </w:pPr>
+      <w:r>
+        <w:rPr>
+          <w:rFonts w:ascii="Times New Roman" w:cs="Times New Roman" w:eastAsia="Times New Roman" w:hAnsi="Times New Roman"/>
+          <w:sz w:val="24"/>
+          <w:szCs w:val="24"/>
+          <w:rtl w:val="0"/>
+        </w:rPr>
+        <w:t xml:space="preserve">Edit will edit a contact, remove will remove a specific contact, and range will ask the user for what letter of the last names they want to get the range in using the print in range method which accepts 2 characters as parameters.</w:t>
+      </w:r>
+    </w:p>
+    <w:p>
+      <w:pPr>
+        <w:rPr>
+          <w:rFonts w:ascii="Times New Roman" w:cs="Times New Roman" w:eastAsia="Times New Roman" w:hAnsi="Times New Roman"/>
+          <w:sz w:val="24"/>
+          <w:szCs w:val="24"/>
+        </w:rPr>
+      </w:pPr>
+      <w:r>
+        <w:rPr>
+          <w:rFonts w:ascii="Times New Roman" w:cs="Times New Roman" w:eastAsia="Times New Roman" w:hAnsi="Times New Roman"/>
+          <w:sz w:val="24"/>
+          <w:szCs w:val="24"/>
+          <w:rtl w:val="0"/>
+        </w:rPr>
+        <w:t xml:space="preserve">There will be another method to ask the user what singel contact they want to print out and it prints it out after accepting the first and last name.</w:t>
+      </w:r>
+    </w:p>
+    <w:p>
+      <w:pPr>
+        <w:rPr>
+          <w:rFonts w:ascii="Times New Roman" w:cs="Times New Roman" w:eastAsia="Times New Roman" w:hAnsi="Times New Roman"/>
+          <w:sz w:val="24"/>
+          <w:szCs w:val="24"/>
+        </w:rPr>
+      </w:pPr>
+      <w:r>
+        <w:rPr>
+          <w:rFonts w:ascii="Times New Roman" w:cs="Times New Roman" w:eastAsia="Times New Roman" w:hAnsi="Times New Roman"/>
+          <w:sz w:val="24"/>
+          <w:szCs w:val="24"/>
+          <w:rtl w:val="0"/>
+        </w:rPr>
+        <w:t xml:space="preserve">There will be another method to print the contacts as a list and only their names in a numbered list.</w:t>
+      </w:r>
+    </w:p>
+    <w:p>
+      <w:pPr>
+        <w:rPr>
+          <w:rFonts w:ascii="Times New Roman" w:cs="Times New Roman" w:eastAsia="Times New Roman" w:hAnsi="Times New Roman"/>
+          <w:sz w:val="24"/>
+          <w:szCs w:val="24"/>
+        </w:rPr>
+      </w:pPr>
+      <w:r>
+        <w:rPr>
+          <w:rFonts w:ascii="Times New Roman" w:cs="Times New Roman" w:eastAsia="Times New Roman" w:hAnsi="Times New Roman"/>
+          <w:sz w:val="24"/>
+          <w:szCs w:val="24"/>
+          <w:rtl w:val="0"/>
+        </w:rPr>
+        <w:t xml:space="preserve">There will be a method to “clean” the list, ie, get rid of any empty contacts.</w:t>
       </w:r>
     </w:p>
     <w:p>
@@ -755,9 +956,9 @@
         </w:rPr>
         <w:drawing>
           <wp:inline distB="114300" distT="114300" distL="114300" distR="114300">
-            <wp:extent cx="5448300" cy="5076825"/>
+            <wp:extent cx="5919788" cy="6065237"/>
             <wp:effectExtent b="0" l="0" r="0" t="0"/>
-            <wp:docPr id="1" name="image1.png"/>
+            <wp:docPr id="2" name="image1.png"/>
             <a:graphic>
               <a:graphicData uri="http://schemas.openxmlformats.org/drawingml/2006/picture">
                 <pic:pic>
@@ -767,6 +968,91 @@
                   </pic:nvPicPr>
                   <pic:blipFill>
                     <a:blip r:embed="rId8"/>
+                    <a:srcRect b="0" l="0" r="0" t="0"/>
+                    <a:stretch>
+                      <a:fillRect/>
+                    </a:stretch>
+                  </pic:blipFill>
+                  <pic:spPr>
+                    <a:xfrm>
+                      <a:off x="0" y="0"/>
+                      <a:ext cx="5919788" cy="6065237"/>
+                    </a:xfrm>
+                    <a:prstGeom prst="rect"/>
+                    <a:ln/>
+                  </pic:spPr>
+                </pic:pic>
+              </a:graphicData>
+            </a:graphic>
+          </wp:inline>
+        </w:drawing>
+      </w:r>
+      <w:r>
+        <w:rPr>
+          <w:rtl w:val="0"/>
+        </w:rPr>
+      </w:r>
+    </w:p>
+    <w:p>
+      <w:pPr>
+        <w:rPr>
+          <w:rFonts w:ascii="Times New Roman" w:cs="Times New Roman" w:eastAsia="Times New Roman" w:hAnsi="Times New Roman"/>
+          <w:sz w:val="24"/>
+          <w:szCs w:val="24"/>
+        </w:rPr>
+      </w:pPr>
+      <w:r>
+        <w:rPr>
+          <w:rFonts w:ascii="Times New Roman" w:cs="Times New Roman" w:eastAsia="Times New Roman" w:hAnsi="Times New Roman"/>
+          <w:sz w:val="24"/>
+          <w:szCs w:val="24"/>
+          <w:rtl w:val="0"/>
+        </w:rPr>
+        <w:t xml:space="preserve">Updated version ^^^ (older version below)</w:t>
+      </w:r>
+    </w:p>
+    <w:p>
+      <w:pPr>
+        <w:rPr>
+          <w:rFonts w:ascii="Times New Roman" w:cs="Times New Roman" w:eastAsia="Times New Roman" w:hAnsi="Times New Roman"/>
+          <w:sz w:val="24"/>
+          <w:szCs w:val="24"/>
+        </w:rPr>
+      </w:pPr>
+      <w:r>
+        <w:rPr>
+          <w:rtl w:val="0"/>
+        </w:rPr>
+      </w:r>
+    </w:p>
+    <w:p>
+      <w:pPr>
+        <w:rPr>
+          <w:rFonts w:ascii="Times New Roman" w:cs="Times New Roman" w:eastAsia="Times New Roman" w:hAnsi="Times New Roman"/>
+          <w:sz w:val="24"/>
+          <w:szCs w:val="24"/>
+        </w:rPr>
+      </w:pPr>
+      <w:r>
+        <w:rPr>
+          <w:rFonts w:ascii="Times New Roman" w:cs="Times New Roman" w:eastAsia="Times New Roman" w:hAnsi="Times New Roman"/>
+          <w:sz w:val="24"/>
+          <w:szCs w:val="24"/>
+        </w:rPr>
+        <w:drawing>
+          <wp:inline distB="114300" distT="114300" distL="114300" distR="114300">
+            <wp:extent cx="5448300" cy="5076825"/>
+            <wp:effectExtent b="0" l="0" r="0" t="0"/>
+            <wp:docPr id="1" name="image2.png"/>
+            <a:graphic>
+              <a:graphicData uri="http://schemas.openxmlformats.org/drawingml/2006/picture">
+                <pic:pic>
+                  <pic:nvPicPr>
+                    <pic:cNvPr id="0" name="image2.png"/>
+                    <pic:cNvPicPr preferRelativeResize="0"/>
+                  </pic:nvPicPr>
+                  <pic:blipFill>
+                    <a:blip r:embed="rId9"/>
                     <a:srcRect b="0" l="5128" r="3205" t="0"/>
                     <a:stretch>
                       <a:fillRect/>

</xml_diff>

<commit_message>
see readme 12/12/23 Part 1
</commit_message>
<xml_diff>
--- a/project docs/Phase 2 of Data structures final.docx
+++ b/project docs/Phase 2 of Data structures final.docx
@@ -956,7 +956,7 @@
         </w:rPr>
         <w:drawing>
           <wp:inline distB="114300" distT="114300" distL="114300" distR="114300">
-            <wp:extent cx="5919788" cy="6065237"/>
+            <wp:extent cx="5943600" cy="5727700"/>
             <wp:effectExtent b="0" l="0" r="0" t="0"/>
             <wp:docPr id="2" name="image1.png"/>
             <a:graphic>
@@ -976,7 +976,7 @@
                   <pic:spPr>
                     <a:xfrm>
                       <a:off x="0" y="0"/>
-                      <a:ext cx="5919788" cy="6065237"/>
+                      <a:ext cx="5943600" cy="5727700"/>
                     </a:xfrm>
                     <a:prstGeom prst="rect"/>
                     <a:ln/>

</xml_diff>